<commit_message>
M1 Challenge 35 complete
</commit_message>
<xml_diff>
--- a/Projects/Challenge_35_Placa/Errores.docx
+++ b/Projects/Challenge_35_Placa/Errores.docx
@@ -361,6 +361,7 @@
       </w:pPr>
       <w:r>
         <w:rPr>
+          <w:noProof/>
           <w:lang w:val="es-ES"/>
         </w:rPr>
         <w:drawing>
@@ -406,15 +407,23 @@
           <w:lang w:val="es-ES"/>
         </w:rPr>
       </w:pPr>
+    </w:p>
+    <w:p>
+      <w:pPr>
+        <w:rPr>
+          <w:lang w:val="es-ES"/>
+        </w:rPr>
+      </w:pPr>
       <w:r>
         <w:rPr>
+          <w:noProof/>
           <w:lang w:val="es-ES"/>
         </w:rPr>
         <w:lastRenderedPageBreak/>
         <w:drawing>
-          <wp:inline distT="0" distB="0" distL="0" distR="0" wp14:anchorId="380A66CB" wp14:editId="44B903CC">
-            <wp:extent cx="4797358" cy="3165895"/>
-            <wp:effectExtent l="0" t="0" r="3810" b="0"/>
+          <wp:inline distT="0" distB="0" distL="0" distR="0" wp14:anchorId="380A66CB" wp14:editId="51EDBD37">
+            <wp:extent cx="4614352" cy="3045125"/>
+            <wp:effectExtent l="0" t="0" r="0" b="3175"/>
             <wp:docPr id="1609655317" name="Imagen 1"/>
             <wp:cNvGraphicFramePr>
               <a:graphicFrameLocks xmlns:a="http://schemas.openxmlformats.org/drawingml/2006/main" noChangeAspect="1"/>
@@ -435,7 +444,7 @@
                   <pic:spPr>
                     <a:xfrm>
                       <a:off x="0" y="0"/>
-                      <a:ext cx="4808103" cy="3172986"/>
+                      <a:ext cx="4637181" cy="3060190"/>
                     </a:xfrm>
                     <a:prstGeom prst="rect">
                       <a:avLst/>
@@ -454,6 +463,283 @@
           <w:lang w:val="es-ES"/>
         </w:rPr>
       </w:pPr>
+      <w:r>
+        <w:rPr>
+          <w:lang w:val="es-ES"/>
+        </w:rPr>
+        <w:drawing>
+          <wp:inline distT="0" distB="0" distL="0" distR="0" wp14:anchorId="5D46E208" wp14:editId="2B476306">
+            <wp:extent cx="4589253" cy="2568233"/>
+            <wp:effectExtent l="0" t="0" r="1905" b="3810"/>
+            <wp:docPr id="1099817349" name="Imagen 1"/>
+            <wp:cNvGraphicFramePr>
+              <a:graphicFrameLocks xmlns:a="http://schemas.openxmlformats.org/drawingml/2006/main" noChangeAspect="1"/>
+            </wp:cNvGraphicFramePr>
+            <a:graphic xmlns:a="http://schemas.openxmlformats.org/drawingml/2006/main">
+              <a:graphicData uri="http://schemas.openxmlformats.org/drawingml/2006/picture">
+                <pic:pic xmlns:pic="http://schemas.openxmlformats.org/drawingml/2006/picture">
+                  <pic:nvPicPr>
+                    <pic:cNvPr id="1099817349" name=""/>
+                    <pic:cNvPicPr/>
+                  </pic:nvPicPr>
+                  <pic:blipFill>
+                    <a:blip r:embed="rId13"/>
+                    <a:stretch>
+                      <a:fillRect/>
+                    </a:stretch>
+                  </pic:blipFill>
+                  <pic:spPr>
+                    <a:xfrm>
+                      <a:off x="0" y="0"/>
+                      <a:ext cx="4601284" cy="2574966"/>
+                    </a:xfrm>
+                    <a:prstGeom prst="rect">
+                      <a:avLst/>
+                    </a:prstGeom>
+                  </pic:spPr>
+                </pic:pic>
+              </a:graphicData>
+            </a:graphic>
+          </wp:inline>
+        </w:drawing>
+      </w:r>
+    </w:p>
+    <w:p>
+      <w:pPr>
+        <w:rPr>
+          <w:lang w:val="es-ES"/>
+        </w:rPr>
+      </w:pPr>
+      <w:r>
+        <w:rPr>
+          <w:lang w:val="es-ES"/>
+        </w:rPr>
+        <w:drawing>
+          <wp:inline distT="0" distB="0" distL="0" distR="0" wp14:anchorId="5E83F9BD" wp14:editId="1CB163D6">
+            <wp:extent cx="4597879" cy="2809874"/>
+            <wp:effectExtent l="0" t="0" r="0" b="0"/>
+            <wp:docPr id="1663688840" name="Imagen 1"/>
+            <wp:cNvGraphicFramePr>
+              <a:graphicFrameLocks xmlns:a="http://schemas.openxmlformats.org/drawingml/2006/main" noChangeAspect="1"/>
+            </wp:cNvGraphicFramePr>
+            <a:graphic xmlns:a="http://schemas.openxmlformats.org/drawingml/2006/main">
+              <a:graphicData uri="http://schemas.openxmlformats.org/drawingml/2006/picture">
+                <pic:pic xmlns:pic="http://schemas.openxmlformats.org/drawingml/2006/picture">
+                  <pic:nvPicPr>
+                    <pic:cNvPr id="1663688840" name=""/>
+                    <pic:cNvPicPr/>
+                  </pic:nvPicPr>
+                  <pic:blipFill>
+                    <a:blip r:embed="rId14"/>
+                    <a:stretch>
+                      <a:fillRect/>
+                    </a:stretch>
+                  </pic:blipFill>
+                  <pic:spPr>
+                    <a:xfrm>
+                      <a:off x="0" y="0"/>
+                      <a:ext cx="4608095" cy="2816117"/>
+                    </a:xfrm>
+                    <a:prstGeom prst="rect">
+                      <a:avLst/>
+                    </a:prstGeom>
+                  </pic:spPr>
+                </pic:pic>
+              </a:graphicData>
+            </a:graphic>
+          </wp:inline>
+        </w:drawing>
+      </w:r>
+    </w:p>
+    <w:p>
+      <w:pPr>
+        <w:rPr>
+          <w:lang w:val="es-ES"/>
+        </w:rPr>
+      </w:pPr>
+      <w:r>
+        <w:rPr>
+          <w:lang w:val="es-ES"/>
+        </w:rPr>
+        <w:lastRenderedPageBreak/>
+        <w:drawing>
+          <wp:inline distT="0" distB="0" distL="0" distR="0" wp14:anchorId="2AE03616" wp14:editId="4379C045">
+            <wp:extent cx="4606506" cy="2544845"/>
+            <wp:effectExtent l="0" t="0" r="3810" b="8255"/>
+            <wp:docPr id="463273377" name="Imagen 1"/>
+            <wp:cNvGraphicFramePr>
+              <a:graphicFrameLocks xmlns:a="http://schemas.openxmlformats.org/drawingml/2006/main" noChangeAspect="1"/>
+            </wp:cNvGraphicFramePr>
+            <a:graphic xmlns:a="http://schemas.openxmlformats.org/drawingml/2006/main">
+              <a:graphicData uri="http://schemas.openxmlformats.org/drawingml/2006/picture">
+                <pic:pic xmlns:pic="http://schemas.openxmlformats.org/drawingml/2006/picture">
+                  <pic:nvPicPr>
+                    <pic:cNvPr id="463273377" name=""/>
+                    <pic:cNvPicPr/>
+                  </pic:nvPicPr>
+                  <pic:blipFill>
+                    <a:blip r:embed="rId15"/>
+                    <a:stretch>
+                      <a:fillRect/>
+                    </a:stretch>
+                  </pic:blipFill>
+                  <pic:spPr>
+                    <a:xfrm>
+                      <a:off x="0" y="0"/>
+                      <a:ext cx="4611783" cy="2547760"/>
+                    </a:xfrm>
+                    <a:prstGeom prst="rect">
+                      <a:avLst/>
+                    </a:prstGeom>
+                  </pic:spPr>
+                </pic:pic>
+              </a:graphicData>
+            </a:graphic>
+          </wp:inline>
+        </w:drawing>
+      </w:r>
+    </w:p>
+    <w:p>
+      <w:pPr>
+        <w:rPr>
+          <w:lang w:val="es-ES"/>
+        </w:rPr>
+      </w:pPr>
+      <w:r>
+        <w:rPr>
+          <w:lang w:val="es-ES"/>
+        </w:rPr>
+        <w:drawing>
+          <wp:inline distT="0" distB="0" distL="0" distR="0" wp14:anchorId="664AC2EB" wp14:editId="02D70078">
+            <wp:extent cx="4615132" cy="2422619"/>
+            <wp:effectExtent l="0" t="0" r="0" b="0"/>
+            <wp:docPr id="118451023" name="Imagen 1"/>
+            <wp:cNvGraphicFramePr>
+              <a:graphicFrameLocks xmlns:a="http://schemas.openxmlformats.org/drawingml/2006/main" noChangeAspect="1"/>
+            </wp:cNvGraphicFramePr>
+            <a:graphic xmlns:a="http://schemas.openxmlformats.org/drawingml/2006/main">
+              <a:graphicData uri="http://schemas.openxmlformats.org/drawingml/2006/picture">
+                <pic:pic xmlns:pic="http://schemas.openxmlformats.org/drawingml/2006/picture">
+                  <pic:nvPicPr>
+                    <pic:cNvPr id="118451023" name=""/>
+                    <pic:cNvPicPr/>
+                  </pic:nvPicPr>
+                  <pic:blipFill>
+                    <a:blip r:embed="rId16"/>
+                    <a:stretch>
+                      <a:fillRect/>
+                    </a:stretch>
+                  </pic:blipFill>
+                  <pic:spPr>
+                    <a:xfrm>
+                      <a:off x="0" y="0"/>
+                      <a:ext cx="4625116" cy="2427860"/>
+                    </a:xfrm>
+                    <a:prstGeom prst="rect">
+                      <a:avLst/>
+                    </a:prstGeom>
+                  </pic:spPr>
+                </pic:pic>
+              </a:graphicData>
+            </a:graphic>
+          </wp:inline>
+        </w:drawing>
+      </w:r>
+    </w:p>
+    <w:p>
+      <w:pPr>
+        <w:rPr>
+          <w:lang w:val="es-ES"/>
+        </w:rPr>
+      </w:pPr>
+      <w:r>
+        <w:rPr>
+          <w:lang w:val="es-ES"/>
+        </w:rPr>
+        <w:drawing>
+          <wp:inline distT="0" distB="0" distL="0" distR="0" wp14:anchorId="632F49FB" wp14:editId="6CB5FE7C">
+            <wp:extent cx="5400040" cy="3524250"/>
+            <wp:effectExtent l="0" t="0" r="0" b="0"/>
+            <wp:docPr id="1084441735" name="Imagen 1"/>
+            <wp:cNvGraphicFramePr>
+              <a:graphicFrameLocks xmlns:a="http://schemas.openxmlformats.org/drawingml/2006/main" noChangeAspect="1"/>
+            </wp:cNvGraphicFramePr>
+            <a:graphic xmlns:a="http://schemas.openxmlformats.org/drawingml/2006/main">
+              <a:graphicData uri="http://schemas.openxmlformats.org/drawingml/2006/picture">
+                <pic:pic xmlns:pic="http://schemas.openxmlformats.org/drawingml/2006/picture">
+                  <pic:nvPicPr>
+                    <pic:cNvPr id="1084441735" name=""/>
+                    <pic:cNvPicPr/>
+                  </pic:nvPicPr>
+                  <pic:blipFill>
+                    <a:blip r:embed="rId17"/>
+                    <a:stretch>
+                      <a:fillRect/>
+                    </a:stretch>
+                  </pic:blipFill>
+                  <pic:spPr>
+                    <a:xfrm>
+                      <a:off x="0" y="0"/>
+                      <a:ext cx="5400040" cy="3524250"/>
+                    </a:xfrm>
+                    <a:prstGeom prst="rect">
+                      <a:avLst/>
+                    </a:prstGeom>
+                  </pic:spPr>
+                </pic:pic>
+              </a:graphicData>
+            </a:graphic>
+          </wp:inline>
+        </w:drawing>
+      </w:r>
+    </w:p>
+    <w:p>
+      <w:pPr>
+        <w:rPr>
+          <w:lang w:val="es-ES"/>
+        </w:rPr>
+      </w:pPr>
+      <w:r>
+        <w:rPr>
+          <w:lang w:val="es-ES"/>
+        </w:rPr>
+        <w:lastRenderedPageBreak/>
+        <w:drawing>
+          <wp:inline distT="0" distB="0" distL="0" distR="0" wp14:anchorId="46D832E4" wp14:editId="143A92F6">
+            <wp:extent cx="5400040" cy="4027170"/>
+            <wp:effectExtent l="0" t="0" r="0" b="0"/>
+            <wp:docPr id="39460463" name="Imagen 1"/>
+            <wp:cNvGraphicFramePr>
+              <a:graphicFrameLocks xmlns:a="http://schemas.openxmlformats.org/drawingml/2006/main" noChangeAspect="1"/>
+            </wp:cNvGraphicFramePr>
+            <a:graphic xmlns:a="http://schemas.openxmlformats.org/drawingml/2006/main">
+              <a:graphicData uri="http://schemas.openxmlformats.org/drawingml/2006/picture">
+                <pic:pic xmlns:pic="http://schemas.openxmlformats.org/drawingml/2006/picture">
+                  <pic:nvPicPr>
+                    <pic:cNvPr id="39460463" name=""/>
+                    <pic:cNvPicPr/>
+                  </pic:nvPicPr>
+                  <pic:blipFill>
+                    <a:blip r:embed="rId18"/>
+                    <a:stretch>
+                      <a:fillRect/>
+                    </a:stretch>
+                  </pic:blipFill>
+                  <pic:spPr>
+                    <a:xfrm>
+                      <a:off x="0" y="0"/>
+                      <a:ext cx="5400040" cy="4027170"/>
+                    </a:xfrm>
+                    <a:prstGeom prst="rect">
+                      <a:avLst/>
+                    </a:prstGeom>
+                  </pic:spPr>
+                </pic:pic>
+              </a:graphicData>
+            </a:graphic>
+          </wp:inline>
+        </w:drawing>
+      </w:r>
     </w:p>
     <w:sectPr>
       <w:pgSz w:w="11906" w:h="16838"/>

</xml_diff>